<commit_message>
Atualização do exercicos aula 11
</commit_message>
<xml_diff>
--- a/Exercicios_9/Módulo 9 - Testes de UI (user interface).docx
+++ b/Exercicios_9/Módulo 9 - Testes de UI (user interface).docx
@@ -1606,8 +1606,16 @@
         <w:rPr>
           <w:rFonts w:ascii="Arial" w:eastAsia="Times New Roman" w:hAnsi="Arial" w:cs="Arial"/>
           <w:color w:val="000000"/>
-        </w:rPr>
-        <w:t>OBS: Nessa etapa melhorias a ser realizada:</w:t>
+          <w:shd w:val="clear" w:color="auto" w:fill="FFC000"/>
+        </w:rPr>
+        <w:t>OBS:</w:t>
+      </w:r>
+      <w:r>
+        <w:rPr>
+          <w:rFonts w:ascii="Arial" w:eastAsia="Times New Roman" w:hAnsi="Arial" w:cs="Arial"/>
+          <w:color w:val="000000"/>
+        </w:rPr>
+        <w:t xml:space="preserve"> Nessa etapa melhorias a ser realizada:</w:t>
       </w:r>
     </w:p>
     <w:p>
@@ -1715,15 +1723,13 @@
         </w:rPr>
         <w:t xml:space="preserve"> </w:t>
       </w:r>
-      <w:proofErr w:type="gramStart"/>
-      <w:r>
-        <w:rPr>
-          <w:rFonts w:ascii="Arial" w:eastAsia="Times New Roman" w:hAnsi="Arial" w:cs="Arial"/>
-          <w:color w:val="000000"/>
-        </w:rPr>
-        <w:t>bloqueado</w:t>
-      </w:r>
-      <w:proofErr w:type="gramEnd"/>
+      <w:r>
+        <w:rPr>
+          <w:rFonts w:ascii="Arial" w:eastAsia="Times New Roman" w:hAnsi="Arial" w:cs="Arial"/>
+          <w:color w:val="000000"/>
+        </w:rPr>
+        <w:t>bloqueados</w:t>
+      </w:r>
       <w:r>
         <w:rPr>
           <w:rFonts w:ascii="Arial" w:eastAsia="Times New Roman" w:hAnsi="Arial" w:cs="Arial"/>
@@ -2123,6 +2129,7 @@
         <w:adjustRightInd w:val="0"/>
         <w:rPr>
           <w:rFonts w:ascii="Arial" w:eastAsia="Times New Roman" w:hAnsi="Arial" w:cs="Arial"/>
+          <w:u w:val="single"/>
         </w:rPr>
       </w:pPr>
       <w:r>

</xml_diff>